<commit_message>
Update 16a Create a list view.docx
</commit_message>
<xml_diff>
--- a/Labs/16a Create a list view.docx
+++ b/Labs/16a Create a list view.docx
@@ -3,69 +3,32 @@
 <w:document xmlns:wpc="http://schemas.microsoft.com/office/word/2010/wordprocessingCanvas" xmlns:cx="http://schemas.microsoft.com/office/drawing/2014/chartex" xmlns:cx1="http://schemas.microsoft.com/office/drawing/2015/9/8/chartex" xmlns:cx2="http://schemas.microsoft.com/office/drawing/2015/10/21/chartex" xmlns:cx3="http://schemas.microsoft.com/office/drawing/2016/5/9/chartex" xmlns:cx4="http://schemas.microsoft.com/office/drawing/2016/5/10/chartex" xmlns:cx5="http://schemas.microsoft.com/office/drawing/2016/5/11/chartex" xmlns:cx6="http://schemas.microsoft.com/office/drawing/2016/5/12/chartex" xmlns:cx7="http://schemas.microsoft.com/office/drawing/2016/5/13/chartex" xmlns:cx8="http://schemas.microsoft.com/office/drawing/2016/5/14/chartex" xmlns:mc="http://schemas.openxmlformats.org/markup-compatibility/2006" xmlns:aink="http://schemas.microsoft.com/office/drawing/2016/ink" xmlns:am3d="http://schemas.microsoft.com/office/drawing/2017/model3d" xmlns:o="urn:schemas-microsoft-com:office:office" xmlns:oel="http://schemas.microsoft.com/office/2019/extlst" xmlns:r="http://schemas.openxmlformats.org/officeDocument/2006/relationships" xmlns:m="http://schemas.openxmlformats.org/officeDocument/2006/math" xmlns:v="urn:schemas-microsoft-com:vml" xmlns:wp14="http://schemas.microsoft.com/office/word/2010/wordprocessingDrawing" xmlns:wp="http://schemas.openxmlformats.org/drawingml/2006/wordprocessingDrawing" xmlns:w10="urn:schemas-microsoft-com:office:word" xmlns:w="http://schemas.openxmlformats.org/wordprocessingml/2006/main" xmlns:w14="http://schemas.microsoft.com/office/word/2010/wordml" xmlns:w15="http://schemas.microsoft.com/office/word/2012/wordml" xmlns:w16cex="http://schemas.microsoft.com/office/word/2018/wordml/cex" xmlns:w16cid="http://schemas.microsoft.com/office/word/2016/wordml/cid" xmlns:w16="http://schemas.microsoft.com/office/word/2018/wordml" xmlns:w16du="http://schemas.microsoft.com/office/word/2023/wordml/word16du" xmlns:w16sdtdh="http://schemas.microsoft.com/office/word/2020/wordml/sdtdatahash" xmlns:w16se="http://schemas.microsoft.com/office/word/2015/wordml/symex" xmlns:wpg="http://schemas.microsoft.com/office/word/2010/wordprocessingGroup" xmlns:wpi="http://schemas.microsoft.com/office/word/2010/wordprocessingInk" xmlns:wne="http://schemas.microsoft.com/office/word/2006/wordml" xmlns:wps="http://schemas.microsoft.com/office/word/2010/wordprocessingShape" mc:Ignorable="w14 w15 w16se w16cid w16 w16cex w16sdtdh w16du wp14">
   <w:body>
     <w:p>
-      <w:pPr>
-        <w:rPr>
-          <w:b/>
-          <w:bCs/>
-          <w:sz w:val="36"/>
-          <w:szCs w:val="36"/>
-        </w:rPr>
-      </w:pPr>
-      <w:r>
-        <w:rPr>
-          <w:b/>
-          <w:bCs/>
-          <w:sz w:val="36"/>
-          <w:szCs w:val="36"/>
-        </w:rPr>
-        <w:t>Create a SharePoint list view</w:t>
-      </w:r>
-    </w:p>
-    <w:p>
-      <w:r>
-        <w:t>Create a list called Project</w:t>
-      </w:r>
-    </w:p>
-    <w:p>
-      <w:r>
-        <w:t>Project Name</w:t>
-      </w:r>
-    </w:p>
-    <w:p>
-      <w:proofErr w:type="spellStart"/>
-      <w:r>
-        <w:t>Desc</w:t>
-      </w:r>
-      <w:proofErr w:type="spellEnd"/>
-    </w:p>
-    <w:p>
-      <w:r>
-        <w:t>Start date</w:t>
-      </w:r>
-    </w:p>
-    <w:p>
-      <w:r>
-        <w:t>End Date</w:t>
-      </w:r>
-    </w:p>
-    <w:p>
-      <w:r>
-        <w:t>Status</w:t>
-      </w:r>
-    </w:p>
-    <w:p>
-      <w:r>
-        <w:t>Assigned To</w:t>
-      </w:r>
-    </w:p>
-    <w:p/>
+      <w:r>
+        <w:t>Create Views from SharePoint list</w:t>
+      </w:r>
+    </w:p>
+    <w:p>
+      <w:r>
+        <w:t>Step 1</w:t>
+      </w:r>
+    </w:p>
+    <w:p>
+      <w:r>
+        <w:t>Create a list Name Project allocation</w:t>
+      </w:r>
+    </w:p>
+    <w:p>
+      <w:r>
+        <w:t>Create columns</w:t>
+      </w:r>
+    </w:p>
     <w:p>
       <w:r>
         <w:drawing>
-          <wp:inline distT="0" distB="0" distL="0" distR="0" wp14:anchorId="4F0CBC2F" wp14:editId="5AE717D0">
-            <wp:extent cx="5731510" cy="1209040"/>
-            <wp:effectExtent l="114300" t="76200" r="116840" b="67310"/>
-            <wp:docPr id="1149974360" name="Picture 1" descr="A white rectangular object with text&#10;&#10;Description automatically generated"/>
+          <wp:inline distT="0" distB="0" distL="0" distR="0" wp14:anchorId="742DEB55" wp14:editId="1AD9A85F">
+            <wp:extent cx="5731510" cy="1619885"/>
+            <wp:effectExtent l="114300" t="95250" r="116840" b="94615"/>
+            <wp:docPr id="536080171" name="Picture 1" descr="A white background with black dots&#10;&#10;Description automatically generated"/>
             <wp:cNvGraphicFramePr>
               <a:graphicFrameLocks xmlns:a="http://schemas.openxmlformats.org/drawingml/2006/main" noChangeAspect="1"/>
             </wp:cNvGraphicFramePr>
@@ -73,7 +36,7 @@
               <a:graphicData uri="http://schemas.openxmlformats.org/drawingml/2006/picture">
                 <pic:pic xmlns:pic="http://schemas.openxmlformats.org/drawingml/2006/picture">
                   <pic:nvPicPr>
-                    <pic:cNvPr id="1149974360" name="Picture 1" descr="A white rectangular object with text&#10;&#10;Description automatically generated"/>
+                    <pic:cNvPr id="536080171" name="Picture 1" descr="A white background with black dots&#10;&#10;Description automatically generated"/>
                     <pic:cNvPicPr/>
                   </pic:nvPicPr>
                   <pic:blipFill>
@@ -85,7 +48,7 @@
                   <pic:spPr>
                     <a:xfrm>
                       <a:off x="0" y="0"/>
-                      <a:ext cx="5731510" cy="1209040"/>
+                      <a:ext cx="5731510" cy="1619885"/>
                     </a:xfrm>
                     <a:prstGeom prst="rect">
                       <a:avLst/>
@@ -105,18 +68,19 @@
         </w:drawing>
       </w:r>
     </w:p>
-    <w:p>
-      <w:r>
-        <w:t>Add sample records</w:t>
+    <w:p/>
+    <w:p>
+      <w:r>
+        <w:t>Add Sample records</w:t>
       </w:r>
     </w:p>
     <w:p>
       <w:r>
         <w:drawing>
-          <wp:inline distT="0" distB="0" distL="0" distR="0" wp14:anchorId="2F1953FD" wp14:editId="0ED1C402">
-            <wp:extent cx="5731510" cy="2392045"/>
-            <wp:effectExtent l="114300" t="95250" r="116840" b="103505"/>
-            <wp:docPr id="1369106354" name="Picture 1" descr="A screenshot of a computer&#10;&#10;Description automatically generated"/>
+          <wp:inline distT="0" distB="0" distL="0" distR="0" wp14:anchorId="628AF493" wp14:editId="1533CA9D">
+            <wp:extent cx="5731510" cy="3183890"/>
+            <wp:effectExtent l="114300" t="114300" r="116840" b="111760"/>
+            <wp:docPr id="1049077104" name="Picture 1" descr="A screenshot of a computer&#10;&#10;Description automatically generated"/>
             <wp:cNvGraphicFramePr>
               <a:graphicFrameLocks xmlns:a="http://schemas.openxmlformats.org/drawingml/2006/main" noChangeAspect="1"/>
             </wp:cNvGraphicFramePr>
@@ -124,7 +88,7 @@
               <a:graphicData uri="http://schemas.openxmlformats.org/drawingml/2006/picture">
                 <pic:pic xmlns:pic="http://schemas.openxmlformats.org/drawingml/2006/picture">
                   <pic:nvPicPr>
-                    <pic:cNvPr id="1369106354" name="Picture 1" descr="A screenshot of a computer&#10;&#10;Description automatically generated"/>
+                    <pic:cNvPr id="1049077104" name="Picture 1" descr="A screenshot of a computer&#10;&#10;Description automatically generated"/>
                     <pic:cNvPicPr/>
                   </pic:nvPicPr>
                   <pic:blipFill>
@@ -136,7 +100,7 @@
                   <pic:spPr>
                     <a:xfrm>
                       <a:off x="0" y="0"/>
-                      <a:ext cx="5731510" cy="2392045"/>
+                      <a:ext cx="5731510" cy="3183890"/>
                     </a:xfrm>
                     <a:prstGeom prst="rect">
                       <a:avLst/>
@@ -156,37 +120,103 @@
         </w:drawing>
       </w:r>
     </w:p>
-    <w:p/>
-    <w:p>
-      <w:r>
-        <w:t>Go to wheel icon</w:t>
-      </w:r>
-      <w:r>
-        <w:sym w:font="Wingdings" w:char="F0E0"/>
-      </w:r>
-      <w:r>
-        <w:t xml:space="preserve"> list settings</w:t>
-      </w:r>
-    </w:p>
-    <w:p>
-      <w:r>
-        <w:t xml:space="preserve">Under views </w:t>
-      </w:r>
-      <w:r>
-        <w:sym w:font="Wingdings" w:char="F0E0"/>
-      </w:r>
-      <w:r>
-        <w:t xml:space="preserve"> Create View </w:t>
+    <w:p>
+      <w:r>
+        <w:t>Then go to Wheel icon</w:t>
+      </w:r>
+    </w:p>
+    <w:p>
+      <w:pPr>
+        <w:pStyle w:val="ListParagraph"/>
+        <w:numPr>
+          <w:ilvl w:val="0"/>
+          <w:numId w:val="1"/>
+        </w:numPr>
+      </w:pPr>
+      <w:r>
+        <w:t>List settings</w:t>
+      </w:r>
+    </w:p>
+    <w:p>
+      <w:pPr>
+        <w:pStyle w:val="ListParagraph"/>
+        <w:numPr>
+          <w:ilvl w:val="0"/>
+          <w:numId w:val="1"/>
+        </w:numPr>
+      </w:pPr>
+      <w:r>
+        <w:t>Under views</w:t>
+      </w:r>
+    </w:p>
+    <w:p>
+      <w:pPr>
+        <w:pStyle w:val="ListParagraph"/>
+        <w:numPr>
+          <w:ilvl w:val="0"/>
+          <w:numId w:val="1"/>
+        </w:numPr>
+      </w:pPr>
+      <w:r>
+        <w:t>Create view</w:t>
+      </w:r>
+    </w:p>
+    <w:p>
+      <w:pPr>
+        <w:pStyle w:val="ListParagraph"/>
+        <w:numPr>
+          <w:ilvl w:val="0"/>
+          <w:numId w:val="1"/>
+        </w:numPr>
+      </w:pPr>
+      <w:r>
+        <w:t>Select Standard view</w:t>
+      </w:r>
+    </w:p>
+    <w:p>
+      <w:pPr>
+        <w:pStyle w:val="ListParagraph"/>
+        <w:numPr>
+          <w:ilvl w:val="0"/>
+          <w:numId w:val="1"/>
+        </w:numPr>
+      </w:pPr>
+      <w:r>
+        <w:t>Give view Name “Approved Items”</w:t>
+      </w:r>
+    </w:p>
+    <w:p>
+      <w:pPr>
+        <w:pStyle w:val="ListParagraph"/>
+        <w:numPr>
+          <w:ilvl w:val="0"/>
+          <w:numId w:val="1"/>
+        </w:numPr>
+      </w:pPr>
+      <w:r>
+        <w:t>Go to filter section “Status” = “Approved”</w:t>
+      </w:r>
+    </w:p>
+    <w:p>
+      <w:pPr>
+        <w:pStyle w:val="ListParagraph"/>
+        <w:numPr>
+          <w:ilvl w:val="0"/>
+          <w:numId w:val="1"/>
+        </w:numPr>
+      </w:pPr>
+      <w:r>
+        <w:t>Save it</w:t>
       </w:r>
     </w:p>
     <w:p>
       <w:r>
         <w:lastRenderedPageBreak/>
         <w:drawing>
-          <wp:inline distT="0" distB="0" distL="0" distR="0" wp14:anchorId="1932846A" wp14:editId="663A80B0">
-            <wp:extent cx="5731510" cy="2115185"/>
-            <wp:effectExtent l="114300" t="95250" r="116840" b="94615"/>
-            <wp:docPr id="33213984" name="Picture 1" descr="A screenshot of a computer&#10;&#10;Description automatically generated"/>
+          <wp:inline distT="0" distB="0" distL="0" distR="0" wp14:anchorId="31BC0BAD" wp14:editId="3AC695CD">
+            <wp:extent cx="5731510" cy="1631950"/>
+            <wp:effectExtent l="114300" t="95250" r="116840" b="101600"/>
+            <wp:docPr id="1426881614" name="Picture 1" descr="A screenshot of a computer&#10;&#10;Description automatically generated"/>
             <wp:cNvGraphicFramePr>
               <a:graphicFrameLocks xmlns:a="http://schemas.openxmlformats.org/drawingml/2006/main" noChangeAspect="1"/>
             </wp:cNvGraphicFramePr>
@@ -194,7 +224,7 @@
               <a:graphicData uri="http://schemas.openxmlformats.org/drawingml/2006/picture">
                 <pic:pic xmlns:pic="http://schemas.openxmlformats.org/drawingml/2006/picture">
                   <pic:nvPicPr>
-                    <pic:cNvPr id="33213984" name="Picture 1" descr="A screenshot of a computer&#10;&#10;Description automatically generated"/>
+                    <pic:cNvPr id="1426881614" name="Picture 1" descr="A screenshot of a computer&#10;&#10;Description automatically generated"/>
                     <pic:cNvPicPr/>
                   </pic:nvPicPr>
                   <pic:blipFill>
@@ -206,7 +236,7 @@
                   <pic:spPr>
                     <a:xfrm>
                       <a:off x="0" y="0"/>
-                      <a:ext cx="5731510" cy="2115185"/>
+                      <a:ext cx="5731510" cy="1631950"/>
                     </a:xfrm>
                     <a:prstGeom prst="rect">
                       <a:avLst/>
@@ -228,26 +258,152 @@
     </w:p>
     <w:p>
       <w:r>
-        <w:t>Select Standard view</w:t>
-      </w:r>
-    </w:p>
-    <w:p>
-      <w:r>
-        <w:t>Add View Name</w:t>
-      </w:r>
-    </w:p>
-    <w:p>
-      <w:r>
-        <w:t>Add filter “Status” = “Approved”</w:t>
-      </w:r>
+        <w:t>Second View as Grant view</w:t>
+      </w:r>
+    </w:p>
+    <w:p>
+      <w:r>
+        <w:t>Then go to Wheel icon</w:t>
+      </w:r>
+    </w:p>
+    <w:p>
+      <w:pPr>
+        <w:pStyle w:val="ListParagraph"/>
+        <w:numPr>
+          <w:ilvl w:val="0"/>
+          <w:numId w:val="1"/>
+        </w:numPr>
+      </w:pPr>
+      <w:r>
+        <w:t>List settings</w:t>
+      </w:r>
+    </w:p>
+    <w:p>
+      <w:pPr>
+        <w:pStyle w:val="ListParagraph"/>
+        <w:numPr>
+          <w:ilvl w:val="0"/>
+          <w:numId w:val="1"/>
+        </w:numPr>
+      </w:pPr>
+      <w:r>
+        <w:t>Under views</w:t>
+      </w:r>
+    </w:p>
+    <w:p>
+      <w:pPr>
+        <w:pStyle w:val="ListParagraph"/>
+        <w:numPr>
+          <w:ilvl w:val="0"/>
+          <w:numId w:val="1"/>
+        </w:numPr>
+      </w:pPr>
+      <w:r>
+        <w:t>Create view</w:t>
+      </w:r>
+    </w:p>
+    <w:p>
+      <w:pPr>
+        <w:pStyle w:val="ListParagraph"/>
+        <w:numPr>
+          <w:ilvl w:val="0"/>
+          <w:numId w:val="1"/>
+        </w:numPr>
+      </w:pPr>
+      <w:r>
+        <w:t xml:space="preserve">Select </w:t>
+      </w:r>
+      <w:r>
+        <w:t>Grant</w:t>
+      </w:r>
+      <w:r>
+        <w:t xml:space="preserve"> view</w:t>
+      </w:r>
+    </w:p>
+    <w:p>
+      <w:pPr>
+        <w:pStyle w:val="ListParagraph"/>
+        <w:numPr>
+          <w:ilvl w:val="0"/>
+          <w:numId w:val="1"/>
+        </w:numPr>
+      </w:pPr>
+      <w:r>
+        <w:t>Give View name a Project report</w:t>
+      </w:r>
+    </w:p>
+    <w:p>
+      <w:pPr>
+        <w:pStyle w:val="ListParagraph"/>
+        <w:numPr>
+          <w:ilvl w:val="0"/>
+          <w:numId w:val="1"/>
+        </w:numPr>
+      </w:pPr>
+      <w:r>
+        <w:t xml:space="preserve">Go to Grant columns section </w:t>
+      </w:r>
+    </w:p>
+    <w:p>
+      <w:pPr>
+        <w:pStyle w:val="ListParagraph"/>
+        <w:numPr>
+          <w:ilvl w:val="1"/>
+          <w:numId w:val="1"/>
+        </w:numPr>
+      </w:pPr>
+      <w:r>
+        <w:t>Add Tile as Tile</w:t>
+      </w:r>
+    </w:p>
+    <w:p>
+      <w:pPr>
+        <w:pStyle w:val="ListParagraph"/>
+        <w:numPr>
+          <w:ilvl w:val="1"/>
+          <w:numId w:val="1"/>
+        </w:numPr>
+      </w:pPr>
+      <w:r>
+        <w:t>Start Date as Start date</w:t>
+      </w:r>
+    </w:p>
+    <w:p>
+      <w:pPr>
+        <w:pStyle w:val="ListParagraph"/>
+        <w:numPr>
+          <w:ilvl w:val="1"/>
+          <w:numId w:val="1"/>
+        </w:numPr>
+      </w:pPr>
+      <w:r>
+        <w:t>Due date as End date</w:t>
+      </w:r>
+    </w:p>
+    <w:p>
+      <w:pPr>
+        <w:pStyle w:val="ListParagraph"/>
+        <w:numPr>
+          <w:ilvl w:val="0"/>
+          <w:numId w:val="1"/>
+        </w:numPr>
+      </w:pPr>
+      <w:r>
+        <w:t>Click save and it will create a view</w:t>
+      </w:r>
+    </w:p>
+    <w:p>
+      <w:pPr>
+        <w:pStyle w:val="ListParagraph"/>
+      </w:pPr>
     </w:p>
     <w:p>
       <w:r>
         <w:drawing>
-          <wp:inline distT="0" distB="0" distL="0" distR="0" wp14:anchorId="46352761" wp14:editId="72964EAF">
-            <wp:extent cx="5731510" cy="1402080"/>
-            <wp:effectExtent l="114300" t="95250" r="116840" b="102870"/>
-            <wp:docPr id="1713081053" name="Picture 1" descr="A screenshot of a computer&#10;&#10;Description automatically generated"/>
+          <wp:inline distT="0" distB="0" distL="0" distR="0" wp14:anchorId="70F28C06" wp14:editId="04F978E1">
+            <wp:extent cx="5731510" cy="2757170"/>
+            <wp:effectExtent l="0" t="0" r="2540" b="5080"/>
+            <wp:docPr id="329139978" name="Picture 1" descr="A screenshot of a computer&#10;&#10;Description automatically generated"/>
             <wp:cNvGraphicFramePr>
               <a:graphicFrameLocks xmlns:a="http://schemas.openxmlformats.org/drawingml/2006/main" noChangeAspect="1"/>
             </wp:cNvGraphicFramePr>
@@ -255,7 +411,7 @@
               <a:graphicData uri="http://schemas.openxmlformats.org/drawingml/2006/picture">
                 <pic:pic xmlns:pic="http://schemas.openxmlformats.org/drawingml/2006/picture">
                   <pic:nvPicPr>
-                    <pic:cNvPr id="1713081053" name="Picture 1" descr="A screenshot of a computer&#10;&#10;Description automatically generated"/>
+                    <pic:cNvPr id="329139978" name="Picture 1" descr="A screenshot of a computer&#10;&#10;Description automatically generated"/>
                     <pic:cNvPicPr/>
                   </pic:nvPicPr>
                   <pic:blipFill>
@@ -267,108 +423,7 @@
                   <pic:spPr>
                     <a:xfrm>
                       <a:off x="0" y="0"/>
-                      <a:ext cx="5731510" cy="1402080"/>
-                    </a:xfrm>
-                    <a:prstGeom prst="rect">
-                      <a:avLst/>
-                    </a:prstGeom>
-                    <a:effectLst>
-                      <a:outerShdw blurRad="63500" sx="102000" sy="102000" algn="ctr" rotWithShape="0">
-                        <a:prstClr val="black">
-                          <a:alpha val="40000"/>
-                        </a:prstClr>
-                      </a:outerShdw>
-                    </a:effectLst>
-                  </pic:spPr>
-                </pic:pic>
-              </a:graphicData>
-            </a:graphic>
-          </wp:inline>
-        </w:drawing>
-      </w:r>
-    </w:p>
-    <w:p/>
-    <w:p>
-      <w:r>
-        <w:t>Same above and create new View</w:t>
-      </w:r>
-    </w:p>
-    <w:p>
-      <w:r>
-        <w:t>Create view</w:t>
-      </w:r>
-      <w:r>
-        <w:sym w:font="Wingdings" w:char="F0E0"/>
-      </w:r>
-      <w:r>
-        <w:t xml:space="preserve"> select Grant View</w:t>
-      </w:r>
-    </w:p>
-    <w:p>
-      <w:pPr>
-        <w:pStyle w:val="ListParagraph"/>
-        <w:numPr>
-          <w:ilvl w:val="0"/>
-          <w:numId w:val="1"/>
-        </w:numPr>
-      </w:pPr>
-      <w:r>
-        <w:t>Add View name</w:t>
-      </w:r>
-    </w:p>
-    <w:p>
-      <w:pPr>
-        <w:pStyle w:val="ListParagraph"/>
-        <w:numPr>
-          <w:ilvl w:val="0"/>
-          <w:numId w:val="1"/>
-        </w:numPr>
-      </w:pPr>
-      <w:r>
-        <w:t>Add Title as Title</w:t>
-      </w:r>
-    </w:p>
-    <w:p>
-      <w:pPr>
-        <w:pStyle w:val="ListParagraph"/>
-        <w:numPr>
-          <w:ilvl w:val="0"/>
-          <w:numId w:val="1"/>
-        </w:numPr>
-      </w:pPr>
-      <w:r>
-        <w:t>Select Start Date and End Date as columns.</w:t>
-      </w:r>
-    </w:p>
-    <w:p/>
-    <w:p>
-      <w:r>
-        <w:lastRenderedPageBreak/>
-        <w:drawing>
-          <wp:inline distT="0" distB="0" distL="0" distR="0" wp14:anchorId="1CE0E717" wp14:editId="7EBF35E5">
-            <wp:extent cx="5731510" cy="2747010"/>
-            <wp:effectExtent l="0" t="0" r="2540" b="0"/>
-            <wp:docPr id="390427912" name="Picture 1" descr="A screenshot of a project&#10;&#10;Description automatically generated"/>
-            <wp:cNvGraphicFramePr>
-              <a:graphicFrameLocks xmlns:a="http://schemas.openxmlformats.org/drawingml/2006/main" noChangeAspect="1"/>
-            </wp:cNvGraphicFramePr>
-            <a:graphic xmlns:a="http://schemas.openxmlformats.org/drawingml/2006/main">
-              <a:graphicData uri="http://schemas.openxmlformats.org/drawingml/2006/picture">
-                <pic:pic xmlns:pic="http://schemas.openxmlformats.org/drawingml/2006/picture">
-                  <pic:nvPicPr>
-                    <pic:cNvPr id="390427912" name="Picture 1" descr="A screenshot of a project&#10;&#10;Description automatically generated"/>
-                    <pic:cNvPicPr/>
-                  </pic:nvPicPr>
-                  <pic:blipFill>
-                    <a:blip r:embed="rId9"/>
-                    <a:stretch>
-                      <a:fillRect/>
-                    </a:stretch>
-                  </pic:blipFill>
-                  <pic:spPr>
-                    <a:xfrm>
-                      <a:off x="0" y="0"/>
-                      <a:ext cx="5731510" cy="2747010"/>
+                      <a:ext cx="5731510" cy="2757170"/>
                     </a:xfrm>
                     <a:prstGeom prst="rect">
                       <a:avLst/>
@@ -381,10 +436,6 @@
         </w:drawing>
       </w:r>
     </w:p>
-    <w:p/>
-    <w:p/>
-    <w:p/>
-    <w:p/>
     <w:p/>
     <w:p/>
     <w:sectPr>
@@ -400,10 +451,10 @@
 <file path=word/numbering.xml><?xml version="1.0" encoding="utf-8"?>
 <w:numbering xmlns:wpc="http://schemas.microsoft.com/office/word/2010/wordprocessingCanvas" xmlns:cx="http://schemas.microsoft.com/office/drawing/2014/chartex" xmlns:cx1="http://schemas.microsoft.com/office/drawing/2015/9/8/chartex" xmlns:cx2="http://schemas.microsoft.com/office/drawing/2015/10/21/chartex" xmlns:cx3="http://schemas.microsoft.com/office/drawing/2016/5/9/chartex" xmlns:cx4="http://schemas.microsoft.com/office/drawing/2016/5/10/chartex" xmlns:cx5="http://schemas.microsoft.com/office/drawing/2016/5/11/chartex" xmlns:cx6="http://schemas.microsoft.com/office/drawing/2016/5/12/chartex" xmlns:cx7="http://schemas.microsoft.com/office/drawing/2016/5/13/chartex" xmlns:cx8="http://schemas.microsoft.com/office/drawing/2016/5/14/chartex" xmlns:mc="http://schemas.openxmlformats.org/markup-compatibility/2006" xmlns:aink="http://schemas.microsoft.com/office/drawing/2016/ink" xmlns:am3d="http://schemas.microsoft.com/office/drawing/2017/model3d" xmlns:o="urn:schemas-microsoft-com:office:office" xmlns:oel="http://schemas.microsoft.com/office/2019/extlst" xmlns:r="http://schemas.openxmlformats.org/officeDocument/2006/relationships" xmlns:m="http://schemas.openxmlformats.org/officeDocument/2006/math" xmlns:v="urn:schemas-microsoft-com:vml" xmlns:wp14="http://schemas.microsoft.com/office/word/2010/wordprocessingDrawing" xmlns:wp="http://schemas.openxmlformats.org/drawingml/2006/wordprocessingDrawing" xmlns:w10="urn:schemas-microsoft-com:office:word" xmlns:w="http://schemas.openxmlformats.org/wordprocessingml/2006/main" xmlns:w14="http://schemas.microsoft.com/office/word/2010/wordml" xmlns:w15="http://schemas.microsoft.com/office/word/2012/wordml" xmlns:w16cex="http://schemas.microsoft.com/office/word/2018/wordml/cex" xmlns:w16cid="http://schemas.microsoft.com/office/word/2016/wordml/cid" xmlns:w16="http://schemas.microsoft.com/office/word/2018/wordml" xmlns:w16du="http://schemas.microsoft.com/office/word/2023/wordml/word16du" xmlns:w16sdtdh="http://schemas.microsoft.com/office/word/2020/wordml/sdtdatahash" xmlns:w16se="http://schemas.microsoft.com/office/word/2015/wordml/symex" xmlns:wpg="http://schemas.microsoft.com/office/word/2010/wordprocessingGroup" xmlns:wpi="http://schemas.microsoft.com/office/word/2010/wordprocessingInk" xmlns:wne="http://schemas.microsoft.com/office/word/2006/wordml" xmlns:wps="http://schemas.microsoft.com/office/word/2010/wordprocessingShape" mc:Ignorable="w14 w15 w16se w16cid w16 w16cex w16sdtdh w16du wp14">
   <w:abstractNum w:abstractNumId="0" w15:restartNumberingAfterBreak="0">
-    <w:nsid w:val="2D294174"/>
+    <w:nsid w:val="71261A84"/>
     <w:multiLevelType w:val="hybridMultilevel"/>
-    <w:tmpl w:val="D814EE9A"/>
-    <w:lvl w:ilvl="0" w:tplc="29A29D60">
+    <w:tmpl w:val="234ED1DE"/>
+    <w:lvl w:ilvl="0" w:tplc="C09A7AE4">
       <w:numFmt w:val="bullet"/>
       <w:lvlText w:val=""/>
       <w:lvlJc w:val="left"/>
@@ -414,7 +465,7 @@
         <w:rFonts w:ascii="Wingdings" w:eastAsiaTheme="minorHAnsi" w:hAnsi="Wingdings" w:cstheme="minorBidi" w:hint="default"/>
       </w:rPr>
     </w:lvl>
-    <w:lvl w:ilvl="1" w:tplc="40090003" w:tentative="1">
+    <w:lvl w:ilvl="1" w:tplc="40090003">
       <w:start w:val="1"/>
       <w:numFmt w:val="bullet"/>
       <w:lvlText w:val="o"/>
@@ -511,7 +562,7 @@
       </w:rPr>
     </w:lvl>
   </w:abstractNum>
-  <w:num w:numId="1" w16cid:durableId="314066758">
+  <w:num w:numId="1" w16cid:durableId="1307010096">
     <w:abstractNumId w:val="0"/>
   </w:num>
 </w:numbering>
@@ -925,7 +976,7 @@
     <w:link w:val="Heading1Char"/>
     <w:uiPriority w:val="9"/>
     <w:qFormat/>
-    <w:rsid w:val="00A15F1E"/>
+    <w:rsid w:val="003A4F60"/>
     <w:pPr>
       <w:keepNext/>
       <w:keepLines/>
@@ -948,7 +999,7 @@
     <w:semiHidden/>
     <w:unhideWhenUsed/>
     <w:qFormat/>
-    <w:rsid w:val="00A15F1E"/>
+    <w:rsid w:val="003A4F60"/>
     <w:pPr>
       <w:keepNext/>
       <w:keepLines/>
@@ -971,7 +1022,7 @@
     <w:semiHidden/>
     <w:unhideWhenUsed/>
     <w:qFormat/>
-    <w:rsid w:val="00A15F1E"/>
+    <w:rsid w:val="003A4F60"/>
     <w:pPr>
       <w:keepNext/>
       <w:keepLines/>
@@ -994,7 +1045,7 @@
     <w:semiHidden/>
     <w:unhideWhenUsed/>
     <w:qFormat/>
-    <w:rsid w:val="00A15F1E"/>
+    <w:rsid w:val="003A4F60"/>
     <w:pPr>
       <w:keepNext/>
       <w:keepLines/>
@@ -1017,7 +1068,7 @@
     <w:semiHidden/>
     <w:unhideWhenUsed/>
     <w:qFormat/>
-    <w:rsid w:val="00A15F1E"/>
+    <w:rsid w:val="003A4F60"/>
     <w:pPr>
       <w:keepNext/>
       <w:keepLines/>
@@ -1038,7 +1089,7 @@
     <w:semiHidden/>
     <w:unhideWhenUsed/>
     <w:qFormat/>
-    <w:rsid w:val="00A15F1E"/>
+    <w:rsid w:val="003A4F60"/>
     <w:pPr>
       <w:keepNext/>
       <w:keepLines/>
@@ -1061,7 +1112,7 @@
     <w:semiHidden/>
     <w:unhideWhenUsed/>
     <w:qFormat/>
-    <w:rsid w:val="00A15F1E"/>
+    <w:rsid w:val="003A4F60"/>
     <w:pPr>
       <w:keepNext/>
       <w:keepLines/>
@@ -1082,7 +1133,7 @@
     <w:semiHidden/>
     <w:unhideWhenUsed/>
     <w:qFormat/>
-    <w:rsid w:val="00A15F1E"/>
+    <w:rsid w:val="003A4F60"/>
     <w:pPr>
       <w:keepNext/>
       <w:keepLines/>
@@ -1105,7 +1156,7 @@
     <w:semiHidden/>
     <w:unhideWhenUsed/>
     <w:qFormat/>
-    <w:rsid w:val="00A15F1E"/>
+    <w:rsid w:val="003A4F60"/>
     <w:pPr>
       <w:keepNext/>
       <w:keepLines/>
@@ -1149,7 +1200,7 @@
     <w:basedOn w:val="DefaultParagraphFont"/>
     <w:link w:val="Heading1"/>
     <w:uiPriority w:val="9"/>
-    <w:rsid w:val="00A15F1E"/>
+    <w:rsid w:val="003A4F60"/>
     <w:rPr>
       <w:rFonts w:asciiTheme="majorHAnsi" w:eastAsiaTheme="majorEastAsia" w:hAnsiTheme="majorHAnsi" w:cstheme="majorBidi"/>
       <w:color w:val="0F4761" w:themeColor="accent1" w:themeShade="BF"/>
@@ -1163,7 +1214,7 @@
     <w:link w:val="Heading2"/>
     <w:uiPriority w:val="9"/>
     <w:semiHidden/>
-    <w:rsid w:val="00A15F1E"/>
+    <w:rsid w:val="003A4F60"/>
     <w:rPr>
       <w:rFonts w:asciiTheme="majorHAnsi" w:eastAsiaTheme="majorEastAsia" w:hAnsiTheme="majorHAnsi" w:cstheme="majorBidi"/>
       <w:color w:val="0F4761" w:themeColor="accent1" w:themeShade="BF"/>
@@ -1177,7 +1228,7 @@
     <w:link w:val="Heading3"/>
     <w:uiPriority w:val="9"/>
     <w:semiHidden/>
-    <w:rsid w:val="00A15F1E"/>
+    <w:rsid w:val="003A4F60"/>
     <w:rPr>
       <w:rFonts w:eastAsiaTheme="majorEastAsia" w:cstheme="majorBidi"/>
       <w:color w:val="0F4761" w:themeColor="accent1" w:themeShade="BF"/>
@@ -1191,7 +1242,7 @@
     <w:link w:val="Heading4"/>
     <w:uiPriority w:val="9"/>
     <w:semiHidden/>
-    <w:rsid w:val="00A15F1E"/>
+    <w:rsid w:val="003A4F60"/>
     <w:rPr>
       <w:rFonts w:eastAsiaTheme="majorEastAsia" w:cstheme="majorBidi"/>
       <w:i/>
@@ -1205,7 +1256,7 @@
     <w:link w:val="Heading5"/>
     <w:uiPriority w:val="9"/>
     <w:semiHidden/>
-    <w:rsid w:val="00A15F1E"/>
+    <w:rsid w:val="003A4F60"/>
     <w:rPr>
       <w:rFonts w:eastAsiaTheme="majorEastAsia" w:cstheme="majorBidi"/>
       <w:color w:val="0F4761" w:themeColor="accent1" w:themeShade="BF"/>
@@ -1217,7 +1268,7 @@
     <w:link w:val="Heading6"/>
     <w:uiPriority w:val="9"/>
     <w:semiHidden/>
-    <w:rsid w:val="00A15F1E"/>
+    <w:rsid w:val="003A4F60"/>
     <w:rPr>
       <w:rFonts w:eastAsiaTheme="majorEastAsia" w:cstheme="majorBidi"/>
       <w:i/>
@@ -1231,7 +1282,7 @@
     <w:link w:val="Heading7"/>
     <w:uiPriority w:val="9"/>
     <w:semiHidden/>
-    <w:rsid w:val="00A15F1E"/>
+    <w:rsid w:val="003A4F60"/>
     <w:rPr>
       <w:rFonts w:eastAsiaTheme="majorEastAsia" w:cstheme="majorBidi"/>
       <w:color w:val="595959" w:themeColor="text1" w:themeTint="A6"/>
@@ -1243,7 +1294,7 @@
     <w:link w:val="Heading8"/>
     <w:uiPriority w:val="9"/>
     <w:semiHidden/>
-    <w:rsid w:val="00A15F1E"/>
+    <w:rsid w:val="003A4F60"/>
     <w:rPr>
       <w:rFonts w:eastAsiaTheme="majorEastAsia" w:cstheme="majorBidi"/>
       <w:i/>
@@ -1257,7 +1308,7 @@
     <w:link w:val="Heading9"/>
     <w:uiPriority w:val="9"/>
     <w:semiHidden/>
-    <w:rsid w:val="00A15F1E"/>
+    <w:rsid w:val="003A4F60"/>
     <w:rPr>
       <w:rFonts w:eastAsiaTheme="majorEastAsia" w:cstheme="majorBidi"/>
       <w:color w:val="272727" w:themeColor="text1" w:themeTint="D8"/>
@@ -1270,7 +1321,7 @@
     <w:link w:val="TitleChar"/>
     <w:uiPriority w:val="10"/>
     <w:qFormat/>
-    <w:rsid w:val="00A15F1E"/>
+    <w:rsid w:val="003A4F60"/>
     <w:pPr>
       <w:spacing w:after="80" w:line="240" w:lineRule="auto"/>
       <w:contextualSpacing/>
@@ -1288,7 +1339,7 @@
     <w:basedOn w:val="DefaultParagraphFont"/>
     <w:link w:val="Title"/>
     <w:uiPriority w:val="10"/>
-    <w:rsid w:val="00A15F1E"/>
+    <w:rsid w:val="003A4F60"/>
     <w:rPr>
       <w:rFonts w:asciiTheme="majorHAnsi" w:eastAsiaTheme="majorEastAsia" w:hAnsiTheme="majorHAnsi" w:cstheme="majorBidi"/>
       <w:spacing w:val="-10"/>
@@ -1304,7 +1355,7 @@
     <w:link w:val="SubtitleChar"/>
     <w:uiPriority w:val="11"/>
     <w:qFormat/>
-    <w:rsid w:val="00A15F1E"/>
+    <w:rsid w:val="003A4F60"/>
     <w:pPr>
       <w:numPr>
         <w:ilvl w:val="1"/>
@@ -1323,7 +1374,7 @@
     <w:basedOn w:val="DefaultParagraphFont"/>
     <w:link w:val="Subtitle"/>
     <w:uiPriority w:val="11"/>
-    <w:rsid w:val="00A15F1E"/>
+    <w:rsid w:val="003A4F60"/>
     <w:rPr>
       <w:rFonts w:eastAsiaTheme="majorEastAsia" w:cstheme="majorBidi"/>
       <w:color w:val="595959" w:themeColor="text1" w:themeTint="A6"/>
@@ -1339,7 +1390,7 @@
     <w:link w:val="QuoteChar"/>
     <w:uiPriority w:val="29"/>
     <w:qFormat/>
-    <w:rsid w:val="00A15F1E"/>
+    <w:rsid w:val="003A4F60"/>
     <w:pPr>
       <w:spacing w:before="160"/>
       <w:jc w:val="center"/>
@@ -1355,7 +1406,7 @@
     <w:basedOn w:val="DefaultParagraphFont"/>
     <w:link w:val="Quote"/>
     <w:uiPriority w:val="29"/>
-    <w:rsid w:val="00A15F1E"/>
+    <w:rsid w:val="003A4F60"/>
     <w:rPr>
       <w:i/>
       <w:iCs/>
@@ -1367,7 +1418,7 @@
     <w:basedOn w:val="Normal"/>
     <w:uiPriority w:val="34"/>
     <w:qFormat/>
-    <w:rsid w:val="00A15F1E"/>
+    <w:rsid w:val="003A4F60"/>
     <w:pPr>
       <w:ind w:left="720"/>
       <w:contextualSpacing/>
@@ -1378,7 +1429,7 @@
     <w:basedOn w:val="DefaultParagraphFont"/>
     <w:uiPriority w:val="21"/>
     <w:qFormat/>
-    <w:rsid w:val="00A15F1E"/>
+    <w:rsid w:val="003A4F60"/>
     <w:rPr>
       <w:i/>
       <w:iCs/>
@@ -1392,7 +1443,7 @@
     <w:link w:val="IntenseQuoteChar"/>
     <w:uiPriority w:val="30"/>
     <w:qFormat/>
-    <w:rsid w:val="00A15F1E"/>
+    <w:rsid w:val="003A4F60"/>
     <w:pPr>
       <w:pBdr>
         <w:top w:val="single" w:sz="4" w:space="10" w:color="0F4761" w:themeColor="accent1" w:themeShade="BF"/>
@@ -1413,7 +1464,7 @@
     <w:basedOn w:val="DefaultParagraphFont"/>
     <w:link w:val="IntenseQuote"/>
     <w:uiPriority w:val="30"/>
-    <w:rsid w:val="00A15F1E"/>
+    <w:rsid w:val="003A4F60"/>
     <w:rPr>
       <w:i/>
       <w:iCs/>
@@ -1425,7 +1476,7 @@
     <w:basedOn w:val="DefaultParagraphFont"/>
     <w:uiPriority w:val="32"/>
     <w:qFormat/>
-    <w:rsid w:val="00A15F1E"/>
+    <w:rsid w:val="003A4F60"/>
     <w:rPr>
       <w:b/>
       <w:bCs/>

</xml_diff>